<commit_message>
Updated to 12 am
</commit_message>
<xml_diff>
--- a/REVISIONS 5-30-2021/CAI Preschool - Chapter 1.docx
+++ b/REVISIONS 5-30-2021/CAI Preschool - Chapter 1.docx
@@ -4572,21 +4572,7 @@
         <w:rPr>
           <w:rFonts w:ascii="Times New Roman" w:hAnsi="Times New Roman" w:cs="Times New Roman"/>
         </w:rPr>
-        <w:t xml:space="preserve">. The schools that offer preschool and </w:t>
-      </w:r>
-      <w:bookmarkStart w:id="0" w:name="_GoBack"/>
-      <w:r>
-        <w:rPr>
-          <w:rFonts w:ascii="Times New Roman" w:hAnsi="Times New Roman" w:cs="Times New Roman"/>
-        </w:rPr>
-        <w:t>kinder</w:t>
-      </w:r>
-      <w:bookmarkEnd w:id="0"/>
-      <w:r>
-        <w:rPr>
-          <w:rFonts w:ascii="Times New Roman" w:hAnsi="Times New Roman" w:cs="Times New Roman"/>
-        </w:rPr>
-        <w:t xml:space="preserve"> education </w:t>
+        <w:t xml:space="preserve">. The schools that offer preschool and kinder education </w:t>
       </w:r>
       <w:r>
         <w:rPr>
@@ -6808,6 +6794,188 @@
           <w:rFonts w:ascii="Times New Roman" w:hAnsi="Times New Roman" w:cs="Times New Roman"/>
         </w:rPr>
       </w:pPr>
+      <w:r>
+        <w:rPr>
+          <w:rFonts w:ascii="Times New Roman" w:hAnsi="Times New Roman" w:cs="Times New Roman"/>
+          <w:b/>
+        </w:rPr>
+        <w:lastRenderedPageBreak/>
+        <w:t>Scrum</w:t>
+      </w:r>
+      <w:r>
+        <w:rPr>
+          <w:rFonts w:ascii="Times New Roman" w:hAnsi="Times New Roman" w:cs="Times New Roman"/>
+        </w:rPr>
+        <w:t xml:space="preserve"> - is a framework within which people can address complex adaptive problems, while productively and creatively delivering products of the highest possible value.</w:t>
+      </w:r>
+    </w:p>
+    <w:p>
+      <w:pPr>
+        <w:spacing w:line="480" w:lineRule="auto"/>
+        <w:jc w:val="both"/>
+        <w:rPr>
+          <w:rFonts w:ascii="Times New Roman" w:hAnsi="Times New Roman" w:cs="Times New Roman"/>
+        </w:rPr>
+      </w:pPr>
+      <w:r>
+        <w:rPr>
+          <w:rFonts w:ascii="Times New Roman" w:hAnsi="Times New Roman" w:cs="Times New Roman"/>
+          <w:b/>
+        </w:rPr>
+        <w:t>Sprint</w:t>
+      </w:r>
+      <w:r>
+        <w:rPr>
+          <w:rFonts w:ascii="Times New Roman" w:hAnsi="Times New Roman" w:cs="Times New Roman"/>
+        </w:rPr>
+        <w:t xml:space="preserve"> - They are fixed length events of one month or less to create consistency.</w:t>
+      </w:r>
+    </w:p>
+    <w:p>
+      <w:pPr>
+        <w:spacing w:line="480" w:lineRule="auto"/>
+        <w:jc w:val="both"/>
+        <w:rPr>
+          <w:rFonts w:ascii="Times New Roman" w:hAnsi="Times New Roman" w:cs="Times New Roman"/>
+        </w:rPr>
+      </w:pPr>
+      <w:r>
+        <w:rPr>
+          <w:rFonts w:ascii="Times New Roman" w:hAnsi="Times New Roman" w:cs="Times New Roman"/>
+          <w:b/>
+        </w:rPr>
+        <w:t>Sprint backlog</w:t>
+      </w:r>
+      <w:r>
+        <w:rPr>
+          <w:rFonts w:ascii="Times New Roman" w:hAnsi="Times New Roman" w:cs="Times New Roman"/>
+        </w:rPr>
+        <w:t xml:space="preserve"> </w:t>
+      </w:r>
+      <w:proofErr w:type="gramStart"/>
+      <w:r>
+        <w:rPr>
+          <w:rFonts w:ascii="Times New Roman" w:hAnsi="Times New Roman" w:cs="Times New Roman"/>
+        </w:rPr>
+        <w:t>-  It</w:t>
+      </w:r>
+      <w:proofErr w:type="gramEnd"/>
+      <w:r>
+        <w:rPr>
+          <w:rFonts w:ascii="Times New Roman" w:hAnsi="Times New Roman" w:cs="Times New Roman"/>
+        </w:rPr>
+        <w:t xml:space="preserve"> is a highly visible, real-time picture of the work that the developers plan to accomplish.</w:t>
+      </w:r>
+    </w:p>
+    <w:p>
+      <w:pPr>
+        <w:spacing w:line="480" w:lineRule="auto"/>
+        <w:jc w:val="both"/>
+        <w:rPr>
+          <w:rFonts w:ascii="Times New Roman" w:hAnsi="Times New Roman" w:cs="Times New Roman"/>
+        </w:rPr>
+      </w:pPr>
+      <w:r>
+        <w:rPr>
+          <w:rFonts w:ascii="Times New Roman" w:hAnsi="Times New Roman" w:cs="Times New Roman"/>
+          <w:b/>
+        </w:rPr>
+        <w:t>Product backlog</w:t>
+      </w:r>
+      <w:r>
+        <w:rPr>
+          <w:rFonts w:ascii="Times New Roman" w:hAnsi="Times New Roman" w:cs="Times New Roman"/>
+        </w:rPr>
+        <w:t xml:space="preserve"> - is an emergent, ordered list of what is needed to improve the product.</w:t>
+      </w:r>
+    </w:p>
+    <w:p>
+      <w:pPr>
+        <w:spacing w:line="480" w:lineRule="auto"/>
+        <w:jc w:val="both"/>
+        <w:rPr>
+          <w:rFonts w:ascii="Times New Roman" w:hAnsi="Times New Roman" w:cs="Times New Roman"/>
+        </w:rPr>
+      </w:pPr>
+      <w:r>
+        <w:rPr>
+          <w:rFonts w:ascii="Times New Roman" w:hAnsi="Times New Roman" w:cs="Times New Roman"/>
+          <w:b/>
+        </w:rPr>
+        <w:t>Increment</w:t>
+      </w:r>
+      <w:r>
+        <w:rPr>
+          <w:rFonts w:ascii="Times New Roman" w:hAnsi="Times New Roman" w:cs="Times New Roman"/>
+        </w:rPr>
+        <w:t xml:space="preserve"> - is a concrete stepping stone toward the goal of the product.</w:t>
+      </w:r>
+    </w:p>
+    <w:p>
+      <w:pPr>
+        <w:spacing w:line="480" w:lineRule="auto"/>
+        <w:jc w:val="both"/>
+        <w:rPr>
+          <w:rFonts w:ascii="Times New Roman" w:hAnsi="Times New Roman" w:cs="Times New Roman"/>
+        </w:rPr>
+      </w:pPr>
+      <w:r>
+        <w:rPr>
+          <w:rFonts w:ascii="Times New Roman" w:hAnsi="Times New Roman" w:cs="Times New Roman"/>
+          <w:b/>
+        </w:rPr>
+        <w:t>Sprint review</w:t>
+      </w:r>
+      <w:r>
+        <w:rPr>
+          <w:rFonts w:ascii="Times New Roman" w:hAnsi="Times New Roman" w:cs="Times New Roman"/>
+        </w:rPr>
+        <w:t xml:space="preserve"> - its purpose is to inspect the outcome of the sprint and determine future adaptations.</w:t>
+      </w:r>
+    </w:p>
+    <w:p>
+      <w:pPr>
+        <w:spacing w:line="480" w:lineRule="auto"/>
+        <w:jc w:val="both"/>
+        <w:rPr>
+          <w:rFonts w:ascii="Times New Roman" w:hAnsi="Times New Roman" w:cs="Times New Roman"/>
+        </w:rPr>
+      </w:pPr>
+      <w:r>
+        <w:rPr>
+          <w:rFonts w:ascii="Times New Roman" w:hAnsi="Times New Roman" w:cs="Times New Roman"/>
+          <w:b/>
+        </w:rPr>
+        <w:t>Sprint retrospective</w:t>
+      </w:r>
+      <w:r>
+        <w:rPr>
+          <w:rFonts w:ascii="Times New Roman" w:hAnsi="Times New Roman" w:cs="Times New Roman"/>
+        </w:rPr>
+        <w:t xml:space="preserve"> - its purpose is to plan ways to increase quality and effectiveness.</w:t>
+      </w:r>
+    </w:p>
+    <w:p>
+      <w:pPr>
+        <w:spacing w:line="480" w:lineRule="auto"/>
+        <w:jc w:val="both"/>
+        <w:rPr>
+          <w:rFonts w:ascii="Times New Roman" w:hAnsi="Times New Roman" w:cs="Times New Roman"/>
+        </w:rPr>
+      </w:pPr>
+      <w:r>
+        <w:rPr>
+          <w:rFonts w:ascii="Times New Roman" w:hAnsi="Times New Roman" w:cs="Times New Roman"/>
+          <w:b/>
+        </w:rPr>
+        <w:t>Daily scrum</w:t>
+      </w:r>
+      <w:r>
+        <w:rPr>
+          <w:rFonts w:ascii="Times New Roman" w:hAnsi="Times New Roman" w:cs="Times New Roman"/>
+        </w:rPr>
+        <w:t xml:space="preserve"> - its purpose is to inspect progress toward the goal and adapt the Sprint Backlog as necessary, adjusting the upcoming planned work.</w:t>
+      </w:r>
     </w:p>
     <w:p>
       <w:pPr>
@@ -6828,6 +6996,8 @@
           <w:szCs w:val="24"/>
         </w:rPr>
       </w:pPr>
+      <w:bookmarkStart w:id="0" w:name="_GoBack"/>
+      <w:bookmarkEnd w:id="0"/>
     </w:p>
     <w:p>
       <w:pPr>
@@ -8515,6 +8685,14 @@
 </file>
 
 <file path=customXml/item1.xml><?xml version="1.0" encoding="utf-8"?>
+<p:properties xmlns:p="http://schemas.microsoft.com/office/2006/metadata/properties" xmlns:xsi="http://www.w3.org/2001/XMLSchema-instance" xmlns:pc="http://schemas.microsoft.com/office/infopath/2007/PartnerControls">
+  <documentManagement>
+    <ReferenceId xmlns="7ef2587b-823d-4cda-bb1f-d0dc1fa5456b" xsi:nil="true"/>
+  </documentManagement>
+</p:properties>
+</file>
+
+<file path=customXml/item2.xml><?xml version="1.0" encoding="utf-8"?>
 <ct:contentTypeSchema xmlns:ct="http://schemas.microsoft.com/office/2006/metadata/contentType" xmlns:ma="http://schemas.microsoft.com/office/2006/metadata/properties/metaAttributes" ct:_="" ma:_="" ma:contentTypeName="Document" ma:contentTypeID="0x0101004B134D5210461A47BE9B1FE5E8928000" ma:contentTypeVersion="5" ma:contentTypeDescription="Create a new document." ma:contentTypeScope="" ma:versionID="5ffd7fd62f02a532d32594f4a6ef14db">
   <xsd:schema xmlns:xsd="http://www.w3.org/2001/XMLSchema" xmlns:xs="http://www.w3.org/2001/XMLSchema" xmlns:p="http://schemas.microsoft.com/office/2006/metadata/properties" xmlns:ns2="7ef2587b-823d-4cda-bb1f-d0dc1fa5456b" targetNamespace="http://schemas.microsoft.com/office/2006/metadata/properties" ma:root="true" ma:fieldsID="ee008fd042bfcfbb42013fe2f96efe63" ns2:_="">
     <xsd:import namespace="7ef2587b-823d-4cda-bb1f-d0dc1fa5456b"/>
@@ -8666,14 +8844,6 @@
 </ct:contentTypeSchema>
 </file>
 
-<file path=customXml/item2.xml><?xml version="1.0" encoding="utf-8"?>
-<p:properties xmlns:p="http://schemas.microsoft.com/office/2006/metadata/properties" xmlns:xsi="http://www.w3.org/2001/XMLSchema-instance" xmlns:pc="http://schemas.microsoft.com/office/infopath/2007/PartnerControls">
-  <documentManagement>
-    <ReferenceId xmlns="7ef2587b-823d-4cda-bb1f-d0dc1fa5456b" xsi:nil="true"/>
-  </documentManagement>
-</p:properties>
-</file>
-
 <file path=customXml/item3.xml><?xml version="1.0" encoding="utf-8"?>
 <?mso-contentType ?>
 <FormTemplates xmlns="http://schemas.microsoft.com/sharepoint/v3/contenttype/forms">
@@ -8688,6 +8858,16 @@
 </file>
 
 <file path=customXml/itemProps1.xml><?xml version="1.0" encoding="utf-8"?>
+<ds:datastoreItem xmlns:ds="http://schemas.openxmlformats.org/officeDocument/2006/customXml" ds:itemID="{724B1F2A-7943-45ED-A098-39617B43FED8}">
+  <ds:schemaRefs>
+    <ds:schemaRef ds:uri="http://schemas.microsoft.com/office/2006/metadata/properties"/>
+    <ds:schemaRef ds:uri="http://schemas.microsoft.com/office/infopath/2007/PartnerControls"/>
+    <ds:schemaRef ds:uri="7ef2587b-823d-4cda-bb1f-d0dc1fa5456b"/>
+  </ds:schemaRefs>
+</ds:datastoreItem>
+</file>
+
+<file path=customXml/itemProps2.xml><?xml version="1.0" encoding="utf-8"?>
 <ds:datastoreItem xmlns:ds="http://schemas.openxmlformats.org/officeDocument/2006/customXml" ds:itemID="{A4802F82-1967-479F-ACBA-3C5E9F368F64}">
   <ds:schemaRefs>
     <ds:schemaRef ds:uri="http://schemas.microsoft.com/office/2006/metadata/contentType"/>
@@ -8705,16 +8885,6 @@
 </ds:datastoreItem>
 </file>
 
-<file path=customXml/itemProps2.xml><?xml version="1.0" encoding="utf-8"?>
-<ds:datastoreItem xmlns:ds="http://schemas.openxmlformats.org/officeDocument/2006/customXml" ds:itemID="{724B1F2A-7943-45ED-A098-39617B43FED8}">
-  <ds:schemaRefs>
-    <ds:schemaRef ds:uri="http://schemas.microsoft.com/office/2006/metadata/properties"/>
-    <ds:schemaRef ds:uri="http://schemas.microsoft.com/office/infopath/2007/PartnerControls"/>
-    <ds:schemaRef ds:uri="7ef2587b-823d-4cda-bb1f-d0dc1fa5456b"/>
-  </ds:schemaRefs>
-</ds:datastoreItem>
-</file>
-
 <file path=customXml/itemProps3.xml><?xml version="1.0" encoding="utf-8"?>
 <ds:datastoreItem xmlns:ds="http://schemas.openxmlformats.org/officeDocument/2006/customXml" ds:itemID="{75BE334E-DE9F-435D-B8B7-75674371F8E6}">
   <ds:schemaRefs>
@@ -8724,7 +8894,7 @@
 </file>
 
 <file path=customXml/itemProps4.xml><?xml version="1.0" encoding="utf-8"?>
-<ds:datastoreItem xmlns:ds="http://schemas.openxmlformats.org/officeDocument/2006/customXml" ds:itemID="{A6FA2507-2F7B-4268-9521-249E3E44CA65}">
+<ds:datastoreItem xmlns:ds="http://schemas.openxmlformats.org/officeDocument/2006/customXml" ds:itemID="{097574A5-5836-4140-A39B-C3ABAC15CE50}">
   <ds:schemaRefs>
     <ds:schemaRef ds:uri="http://schemas.openxmlformats.org/officeDocument/2006/bibliography"/>
   </ds:schemaRefs>

</xml_diff>